<commit_message>
curve fit for psize params data
</commit_message>
<xml_diff>
--- a/PAA/plots.docx
+++ b/PAA/plots.docx
@@ -2,6 +2,14 @@
 <file path=word/document.xml><?xml version="1.0" encoding="utf-8"?>
 <w:document xmlns:wpc="http://schemas.microsoft.com/office/word/2010/wordprocessingCanvas" xmlns:mc="http://schemas.openxmlformats.org/markup-compatibility/2006" xmlns:o="urn:schemas-microsoft-com:office:office" xmlns:r="http://schemas.openxmlformats.org/officeDocument/2006/relationships" xmlns:m="http://schemas.openxmlformats.org/officeDocument/2006/math" xmlns:v="urn:schemas-microsoft-com:vml" xmlns:wp14="http://schemas.microsoft.com/office/word/2010/wordprocessingDrawing" xmlns:wp="http://schemas.openxmlformats.org/drawingml/2006/wordprocessingDrawing" xmlns:w10="urn:schemas-microsoft-com:office:word" xmlns:w="http://schemas.openxmlformats.org/wordprocessingml/2006/main" xmlns:w14="http://schemas.microsoft.com/office/word/2010/wordml" xmlns:w15="http://schemas.microsoft.com/office/word/2012/wordml" xmlns:wpg="http://schemas.microsoft.com/office/word/2010/wordprocessingGroup" xmlns:wpi="http://schemas.microsoft.com/office/word/2010/wordprocessingInk" xmlns:wne="http://schemas.microsoft.com/office/word/2006/wordml" xmlns:wps="http://schemas.microsoft.com/office/word/2010/wordprocessingShape" mc:Ignorable="w14 w15 wp14">
   <w:body>
+    <w:p>
+      <w:pPr>
+        <w:rPr>
+          <w:b/>
+          <w:bCs/>
+        </w:rPr>
+      </w:pPr>
+    </w:p>
     <w:p>
       <w:pPr>
         <w:rPr>
@@ -212,7 +220,6 @@
           <w:noProof/>
           <w:lang w:eastAsia="en-GB" w:bidi="ta-IN"/>
         </w:rPr>
-        <w:lastRenderedPageBreak/>
         <w:t>Cubic fit</w:t>
       </w:r>
     </w:p>
@@ -396,8 +403,6 @@
           <w:bCs/>
         </w:rPr>
       </w:pPr>
-      <w:bookmarkStart w:id="0" w:name="_GoBack"/>
-      <w:bookmarkEnd w:id="0"/>
     </w:p>
     <w:p>
       <w:pPr>
@@ -416,7 +421,6 @@
           <w:noProof/>
           <w:lang w:eastAsia="en-GB" w:bidi="ta-IN"/>
         </w:rPr>
-        <w:lastRenderedPageBreak/>
         <w:t>Log(Δ</w:t>
       </w:r>
       <w:r>
@@ -517,6 +521,266 @@
         </w:drawing>
       </w:r>
     </w:p>
+    <w:p>
+      <w:pPr>
+        <w:rPr>
+          <w:b/>
+          <w:bCs/>
+        </w:rPr>
+      </w:pPr>
+    </w:p>
+    <w:p>
+      <w:pPr>
+        <w:pStyle w:val="Heading1"/>
+      </w:pPr>
+      <w:r>
+        <w:lastRenderedPageBreak/>
+        <w:t>27-08</w:t>
+      </w:r>
+    </w:p>
+    <w:p>
+      <w:r>
+        <w:drawing>
+          <wp:inline distT="0" distB="0" distL="0" distR="0" wp14:anchorId="429C5261" wp14:editId="7CCDE50B">
+            <wp:extent cx="5731510" cy="4431665"/>
+            <wp:effectExtent l="0" t="0" r="2540" b="6985"/>
+            <wp:docPr id="1" name="Picture 1"/>
+            <wp:cNvGraphicFramePr>
+              <a:graphicFrameLocks xmlns:a="http://schemas.openxmlformats.org/drawingml/2006/main" noChangeAspect="1"/>
+            </wp:cNvGraphicFramePr>
+            <a:graphic xmlns:a="http://schemas.openxmlformats.org/drawingml/2006/main">
+              <a:graphicData uri="http://schemas.openxmlformats.org/drawingml/2006/picture">
+                <pic:pic xmlns:pic="http://schemas.openxmlformats.org/drawingml/2006/picture">
+                  <pic:nvPicPr>
+                    <pic:cNvPr id="1" name=""/>
+                    <pic:cNvPicPr/>
+                  </pic:nvPicPr>
+                  <pic:blipFill>
+                    <a:blip r:embed="rId9"/>
+                    <a:stretch>
+                      <a:fillRect/>
+                    </a:stretch>
+                  </pic:blipFill>
+                  <pic:spPr>
+                    <a:xfrm>
+                      <a:off x="0" y="0"/>
+                      <a:ext cx="5731510" cy="4431665"/>
+                    </a:xfrm>
+                    <a:prstGeom prst="rect">
+                      <a:avLst/>
+                    </a:prstGeom>
+                  </pic:spPr>
+                </pic:pic>
+              </a:graphicData>
+            </a:graphic>
+          </wp:inline>
+        </w:drawing>
+      </w:r>
+    </w:p>
+    <w:p/>
+    <w:p>
+      <w:r>
+        <w:lastRenderedPageBreak/>
+        <w:drawing>
+          <wp:inline distT="0" distB="0" distL="0" distR="0" wp14:anchorId="3C65EDC3" wp14:editId="5AE98820">
+            <wp:extent cx="5731510" cy="4470400"/>
+            <wp:effectExtent l="0" t="0" r="2540" b="6350"/>
+            <wp:docPr id="2" name="Picture 2"/>
+            <wp:cNvGraphicFramePr>
+              <a:graphicFrameLocks xmlns:a="http://schemas.openxmlformats.org/drawingml/2006/main" noChangeAspect="1"/>
+            </wp:cNvGraphicFramePr>
+            <a:graphic xmlns:a="http://schemas.openxmlformats.org/drawingml/2006/main">
+              <a:graphicData uri="http://schemas.openxmlformats.org/drawingml/2006/picture">
+                <pic:pic xmlns:pic="http://schemas.openxmlformats.org/drawingml/2006/picture">
+                  <pic:nvPicPr>
+                    <pic:cNvPr id="1" name=""/>
+                    <pic:cNvPicPr/>
+                  </pic:nvPicPr>
+                  <pic:blipFill>
+                    <a:blip r:embed="rId10"/>
+                    <a:stretch>
+                      <a:fillRect/>
+                    </a:stretch>
+                  </pic:blipFill>
+                  <pic:spPr>
+                    <a:xfrm>
+                      <a:off x="0" y="0"/>
+                      <a:ext cx="5731510" cy="4470400"/>
+                    </a:xfrm>
+                    <a:prstGeom prst="rect">
+                      <a:avLst/>
+                    </a:prstGeom>
+                  </pic:spPr>
+                </pic:pic>
+              </a:graphicData>
+            </a:graphic>
+          </wp:inline>
+        </w:drawing>
+      </w:r>
+    </w:p>
+    <w:p>
+      <w:r>
+        <w:lastRenderedPageBreak/>
+        <w:drawing>
+          <wp:inline distT="0" distB="0" distL="0" distR="0" wp14:anchorId="6CC60370" wp14:editId="35F3A67E">
+            <wp:extent cx="5731510" cy="4432300"/>
+            <wp:effectExtent l="0" t="0" r="2540" b="6350"/>
+            <wp:docPr id="3" name="Picture 3"/>
+            <wp:cNvGraphicFramePr>
+              <a:graphicFrameLocks xmlns:a="http://schemas.openxmlformats.org/drawingml/2006/main" noChangeAspect="1"/>
+            </wp:cNvGraphicFramePr>
+            <a:graphic xmlns:a="http://schemas.openxmlformats.org/drawingml/2006/main">
+              <a:graphicData uri="http://schemas.openxmlformats.org/drawingml/2006/picture">
+                <pic:pic xmlns:pic="http://schemas.openxmlformats.org/drawingml/2006/picture">
+                  <pic:nvPicPr>
+                    <pic:cNvPr id="1" name=""/>
+                    <pic:cNvPicPr/>
+                  </pic:nvPicPr>
+                  <pic:blipFill>
+                    <a:blip r:embed="rId11"/>
+                    <a:stretch>
+                      <a:fillRect/>
+                    </a:stretch>
+                  </pic:blipFill>
+                  <pic:spPr>
+                    <a:xfrm>
+                      <a:off x="0" y="0"/>
+                      <a:ext cx="5731510" cy="4432300"/>
+                    </a:xfrm>
+                    <a:prstGeom prst="rect">
+                      <a:avLst/>
+                    </a:prstGeom>
+                  </pic:spPr>
+                </pic:pic>
+              </a:graphicData>
+            </a:graphic>
+          </wp:inline>
+        </w:drawing>
+      </w:r>
+    </w:p>
+    <w:p>
+      <w:r>
+        <w:lastRenderedPageBreak/>
+        <w:drawing>
+          <wp:inline distT="0" distB="0" distL="0" distR="0" wp14:anchorId="79B7EA5F" wp14:editId="4CA3B9D3">
+            <wp:extent cx="5731510" cy="4476750"/>
+            <wp:effectExtent l="0" t="0" r="2540" b="0"/>
+            <wp:docPr id="4" name="Picture 4"/>
+            <wp:cNvGraphicFramePr>
+              <a:graphicFrameLocks xmlns:a="http://schemas.openxmlformats.org/drawingml/2006/main" noChangeAspect="1"/>
+            </wp:cNvGraphicFramePr>
+            <a:graphic xmlns:a="http://schemas.openxmlformats.org/drawingml/2006/main">
+              <a:graphicData uri="http://schemas.openxmlformats.org/drawingml/2006/picture">
+                <pic:pic xmlns:pic="http://schemas.openxmlformats.org/drawingml/2006/picture">
+                  <pic:nvPicPr>
+                    <pic:cNvPr id="1" name=""/>
+                    <pic:cNvPicPr/>
+                  </pic:nvPicPr>
+                  <pic:blipFill>
+                    <a:blip r:embed="rId12"/>
+                    <a:stretch>
+                      <a:fillRect/>
+                    </a:stretch>
+                  </pic:blipFill>
+                  <pic:spPr>
+                    <a:xfrm>
+                      <a:off x="0" y="0"/>
+                      <a:ext cx="5731510" cy="4476750"/>
+                    </a:xfrm>
+                    <a:prstGeom prst="rect">
+                      <a:avLst/>
+                    </a:prstGeom>
+                  </pic:spPr>
+                </pic:pic>
+              </a:graphicData>
+            </a:graphic>
+          </wp:inline>
+        </w:drawing>
+      </w:r>
+    </w:p>
+    <w:p/>
+    <w:p>
+      <w:r>
+        <w:drawing>
+          <wp:inline distT="0" distB="0" distL="0" distR="0" wp14:anchorId="16F04062" wp14:editId="59F79B97">
+            <wp:extent cx="5082980" cy="3970364"/>
+            <wp:effectExtent l="0" t="0" r="3810" b="0"/>
+            <wp:docPr id="5" name="Picture 5"/>
+            <wp:cNvGraphicFramePr>
+              <a:graphicFrameLocks xmlns:a="http://schemas.openxmlformats.org/drawingml/2006/main" noChangeAspect="1"/>
+            </wp:cNvGraphicFramePr>
+            <a:graphic xmlns:a="http://schemas.openxmlformats.org/drawingml/2006/main">
+              <a:graphicData uri="http://schemas.openxmlformats.org/drawingml/2006/picture">
+                <pic:pic xmlns:pic="http://schemas.openxmlformats.org/drawingml/2006/picture">
+                  <pic:nvPicPr>
+                    <pic:cNvPr id="1" name=""/>
+                    <pic:cNvPicPr/>
+                  </pic:nvPicPr>
+                  <pic:blipFill>
+                    <a:blip r:embed="rId13"/>
+                    <a:stretch>
+                      <a:fillRect/>
+                    </a:stretch>
+                  </pic:blipFill>
+                  <pic:spPr>
+                    <a:xfrm>
+                      <a:off x="0" y="0"/>
+                      <a:ext cx="5082980" cy="3970364"/>
+                    </a:xfrm>
+                    <a:prstGeom prst="rect">
+                      <a:avLst/>
+                    </a:prstGeom>
+                  </pic:spPr>
+                </pic:pic>
+              </a:graphicData>
+            </a:graphic>
+          </wp:inline>
+        </w:drawing>
+      </w:r>
+    </w:p>
+    <w:p>
+      <w:r>
+        <w:lastRenderedPageBreak/>
+        <w:drawing>
+          <wp:inline distT="0" distB="0" distL="0" distR="0" wp14:anchorId="512AD51F" wp14:editId="5F8DBF50">
+            <wp:extent cx="5731510" cy="4431665"/>
+            <wp:effectExtent l="0" t="0" r="2540" b="6985"/>
+            <wp:docPr id="6" name="Picture 6"/>
+            <wp:cNvGraphicFramePr>
+              <a:graphicFrameLocks xmlns:a="http://schemas.openxmlformats.org/drawingml/2006/main" noChangeAspect="1"/>
+            </wp:cNvGraphicFramePr>
+            <a:graphic xmlns:a="http://schemas.openxmlformats.org/drawingml/2006/main">
+              <a:graphicData uri="http://schemas.openxmlformats.org/drawingml/2006/picture">
+                <pic:pic xmlns:pic="http://schemas.openxmlformats.org/drawingml/2006/picture">
+                  <pic:nvPicPr>
+                    <pic:cNvPr id="1" name=""/>
+                    <pic:cNvPicPr/>
+                  </pic:nvPicPr>
+                  <pic:blipFill>
+                    <a:blip r:embed="rId14"/>
+                    <a:stretch>
+                      <a:fillRect/>
+                    </a:stretch>
+                  </pic:blipFill>
+                  <pic:spPr>
+                    <a:xfrm>
+                      <a:off x="0" y="0"/>
+                      <a:ext cx="5731510" cy="4431665"/>
+                    </a:xfrm>
+                    <a:prstGeom prst="rect">
+                      <a:avLst/>
+                    </a:prstGeom>
+                  </pic:spPr>
+                </pic:pic>
+              </a:graphicData>
+            </a:graphic>
+          </wp:inline>
+        </w:drawing>
+      </w:r>
+      <w:bookmarkStart w:id="0" w:name="_GoBack"/>
+      <w:bookmarkEnd w:id="0"/>
+    </w:p>
+    <w:p/>
     <w:sectPr>
       <w:pgSz w:w="11906" w:h="16838"/>
       <w:pgMar w:top="1440" w:right="1440" w:bottom="1440" w:left="1440" w:header="708" w:footer="708" w:gutter="0"/>
@@ -921,9 +1185,31 @@
     <w:name w:val="Normal"/>
     <w:qFormat/>
   </w:style>
+  <w:style w:type="paragraph" w:styleId="Heading1">
+    <w:name w:val="heading 1"/>
+    <w:basedOn w:val="Normal"/>
+    <w:next w:val="Normal"/>
+    <w:link w:val="Heading1Char"/>
+    <w:uiPriority w:val="9"/>
+    <w:qFormat/>
+    <w:rsid w:val="00011B97"/>
+    <w:pPr>
+      <w:keepNext/>
+      <w:keepLines/>
+      <w:spacing w:before="240" w:after="0"/>
+      <w:outlineLvl w:val="0"/>
+    </w:pPr>
+    <w:rPr>
+      <w:rFonts w:asciiTheme="majorHAnsi" w:eastAsiaTheme="majorEastAsia" w:hAnsiTheme="majorHAnsi" w:cstheme="majorBidi"/>
+      <w:color w:val="2E74B5" w:themeColor="accent1" w:themeShade="BF"/>
+      <w:sz w:val="32"/>
+      <w:szCs w:val="32"/>
+    </w:rPr>
+  </w:style>
   <w:style w:type="character" w:default="1" w:styleId="DefaultParagraphFont">
     <w:name w:val="Default Paragraph Font"/>
     <w:uiPriority w:val="1"/>
+    <w:semiHidden/>
     <w:unhideWhenUsed/>
   </w:style>
   <w:style w:type="table" w:default="1" w:styleId="TableNormal">
@@ -956,6 +1242,19 @@
     <w:rPr>
       <w:b/>
       <w:bCs/>
+    </w:rPr>
+  </w:style>
+  <w:style w:type="character" w:customStyle="1" w:styleId="Heading1Char">
+    <w:name w:val="Heading 1 Char"/>
+    <w:basedOn w:val="DefaultParagraphFont"/>
+    <w:link w:val="Heading1"/>
+    <w:uiPriority w:val="9"/>
+    <w:rsid w:val="00011B97"/>
+    <w:rPr>
+      <w:rFonts w:asciiTheme="majorHAnsi" w:eastAsiaTheme="majorEastAsia" w:hAnsiTheme="majorHAnsi" w:cstheme="majorBidi"/>
+      <w:color w:val="2E74B5" w:themeColor="accent1" w:themeShade="BF"/>
+      <w:sz w:val="32"/>
+      <w:szCs w:val="32"/>
     </w:rPr>
   </w:style>
 </w:styles>

</xml_diff>

<commit_message>
renamed (file name) 30 unit ions and obtained PAA 20 unit structures from 30 unit
</commit_message>
<xml_diff>
--- a/PAA/plots.docx
+++ b/PAA/plots.docx
@@ -540,6 +540,10 @@
     </w:p>
     <w:p>
       <w:r>
+        <w:rPr>
+          <w:noProof/>
+          <w:lang w:eastAsia="en-GB" w:bidi="ta-IN"/>
+        </w:rPr>
         <w:drawing>
           <wp:inline distT="0" distB="0" distL="0" distR="0" wp14:anchorId="429C5261" wp14:editId="7CCDE50B">
             <wp:extent cx="5731510" cy="4431665"/>
@@ -577,9 +581,27 @@
         </w:drawing>
       </w:r>
     </w:p>
-    <w:p/>
-    <w:p>
-      <w:r>
+    <w:p>
+      <w:pPr>
+        <w:rPr>
+          <w:b/>
+          <w:bCs/>
+        </w:rPr>
+      </w:pPr>
+      <w:r>
+        <w:rPr>
+          <w:b/>
+          <w:bCs/>
+        </w:rPr>
+        <w:t>Linear</w:t>
+      </w:r>
+    </w:p>
+    <w:p>
+      <w:r>
+        <w:rPr>
+          <w:noProof/>
+          <w:lang w:eastAsia="en-GB" w:bidi="ta-IN"/>
+        </w:rPr>
         <w:lastRenderedPageBreak/>
         <w:drawing>
           <wp:inline distT="0" distB="0" distL="0" distR="0" wp14:anchorId="3C65EDC3" wp14:editId="5AE98820">
@@ -619,7 +641,26 @@
       </w:r>
     </w:p>
     <w:p>
-      <w:r>
+      <w:pPr>
+        <w:rPr>
+          <w:b/>
+          <w:bCs/>
+        </w:rPr>
+      </w:pPr>
+      <w:r>
+        <w:rPr>
+          <w:b/>
+          <w:bCs/>
+        </w:rPr>
+        <w:t>Quadratic</w:t>
+      </w:r>
+    </w:p>
+    <w:p>
+      <w:r>
+        <w:rPr>
+          <w:noProof/>
+          <w:lang w:eastAsia="en-GB" w:bidi="ta-IN"/>
+        </w:rPr>
         <w:lastRenderedPageBreak/>
         <w:drawing>
           <wp:inline distT="0" distB="0" distL="0" distR="0" wp14:anchorId="6CC60370" wp14:editId="35F3A67E">
@@ -659,7 +700,26 @@
       </w:r>
     </w:p>
     <w:p>
-      <w:r>
+      <w:pPr>
+        <w:rPr>
+          <w:b/>
+          <w:bCs/>
+        </w:rPr>
+      </w:pPr>
+      <w:r>
+        <w:rPr>
+          <w:b/>
+          <w:bCs/>
+        </w:rPr>
+        <w:t>Cubic</w:t>
+      </w:r>
+    </w:p>
+    <w:p>
+      <w:r>
+        <w:rPr>
+          <w:noProof/>
+          <w:lang w:eastAsia="en-GB" w:bidi="ta-IN"/>
+        </w:rPr>
         <w:lastRenderedPageBreak/>
         <w:drawing>
           <wp:inline distT="0" distB="0" distL="0" distR="0" wp14:anchorId="79B7EA5F" wp14:editId="4CA3B9D3">
@@ -698,9 +758,41 @@
         </w:drawing>
       </w:r>
     </w:p>
-    <w:p/>
-    <w:p>
-      <w:r>
+    <w:p>
+      <w:pPr>
+        <w:rPr>
+          <w:b/>
+          <w:bCs/>
+          <w:noProof/>
+          <w:lang w:eastAsia="en-GB" w:bidi="ta-IN"/>
+        </w:rPr>
+      </w:pPr>
+      <w:r>
+        <w:rPr>
+          <w:rFonts w:cstheme="minorHAnsi"/>
+          <w:b/>
+          <w:bCs/>
+          <w:noProof/>
+          <w:lang w:eastAsia="en-GB" w:bidi="ta-IN"/>
+        </w:rPr>
+        <w:t>Δ</w:t>
+      </w:r>
+      <w:r>
+        <w:rPr>
+          <w:b/>
+          <w:bCs/>
+          <w:noProof/>
+          <w:lang w:eastAsia="en-GB" w:bidi="ta-IN"/>
+        </w:rPr>
+        <w:t>G vs log(Mol.Wt.)</w:t>
+      </w:r>
+    </w:p>
+    <w:p>
+      <w:r>
+        <w:rPr>
+          <w:noProof/>
+          <w:lang w:eastAsia="en-GB" w:bidi="ta-IN"/>
+        </w:rPr>
         <w:drawing>
           <wp:inline distT="0" distB="0" distL="0" distR="0" wp14:anchorId="16F04062" wp14:editId="59F79B97">
             <wp:extent cx="5082980" cy="3970364"/>
@@ -740,7 +832,52 @@
     </w:p>
     <w:p>
       <w:r>
+        <w:rPr>
+          <w:rFonts w:cstheme="minorHAnsi"/>
+          <w:b/>
+          <w:bCs/>
+          <w:noProof/>
+          <w:lang w:eastAsia="en-GB" w:bidi="ta-IN"/>
+        </w:rPr>
         <w:lastRenderedPageBreak/>
+        <w:t>Log(Δ</w:t>
+      </w:r>
+      <w:r>
+        <w:rPr>
+          <w:b/>
+          <w:bCs/>
+          <w:noProof/>
+          <w:lang w:eastAsia="en-GB" w:bidi="ta-IN"/>
+        </w:rPr>
+        <w:t>G) vs</w:t>
+      </w:r>
+      <w:r>
+        <w:rPr>
+          <w:b/>
+          <w:bCs/>
+          <w:noProof/>
+          <w:lang w:eastAsia="en-GB" w:bidi="ta-IN"/>
+        </w:rPr>
+        <w:t xml:space="preserve"> </w:t>
+      </w:r>
+      <w:r>
+        <w:rPr>
+          <w:b/>
+          <w:bCs/>
+          <w:noProof/>
+          <w:lang w:eastAsia="en-GB" w:bidi="ta-IN"/>
+        </w:rPr>
+        <w:t>Mol.Wt.</w:t>
+      </w:r>
+      <w:bookmarkStart w:id="0" w:name="_GoBack"/>
+      <w:bookmarkEnd w:id="0"/>
+    </w:p>
+    <w:p>
+      <w:r>
+        <w:rPr>
+          <w:noProof/>
+          <w:lang w:eastAsia="en-GB" w:bidi="ta-IN"/>
+        </w:rPr>
         <w:drawing>
           <wp:inline distT="0" distB="0" distL="0" distR="0" wp14:anchorId="512AD51F" wp14:editId="5F8DBF50">
             <wp:extent cx="5731510" cy="4431665"/>
@@ -777,8 +914,6 @@
           </wp:inline>
         </w:drawing>
       </w:r>
-      <w:bookmarkStart w:id="0" w:name="_GoBack"/>
-      <w:bookmarkEnd w:id="0"/>
     </w:p>
     <w:p/>
     <w:sectPr>

</xml_diff>